<commit_message>
Added updated version of project
</commit_message>
<xml_diff>
--- a/Module_7_CellAdhesionAndMigration/B_design_review_case_study/Course Project Greatti Yves.docx
+++ b/Module_7_CellAdhesionAndMigration/B_design_review_case_study/Course Project Greatti Yves.docx
@@ -250,8 +250,19 @@
           <w:sz w:val="40"/>
           <w:szCs w:val="40"/>
         </w:rPr>
-        <w:t>Yves Greatti</w:t>
-      </w:r>
+        <w:t xml:space="preserve">Yves </w:t>
+      </w:r>
+      <w:proofErr w:type="spellStart"/>
+      <w:r>
+        <w:rPr>
+          <w:b w:val="0"/>
+          <w:bCs w:val="0"/>
+          <w:sz w:val="40"/>
+          <w:szCs w:val="40"/>
+        </w:rPr>
+        <w:t>Greatti</w:t>
+      </w:r>
+      <w:proofErr w:type="spellEnd"/>
     </w:p>
     <w:p>
       <w:pPr>
@@ -378,6 +389,7 @@
           <w:szCs w:val="22"/>
         </w:rPr>
       </w:pPr>
+      <w:proofErr w:type="spellStart"/>
       <w:r>
         <w:rPr>
           <w:rFonts w:ascii="Tahoma" w:hAnsi="Tahoma" w:cs="Tahoma"/>
@@ -385,7 +397,17 @@
           <w:sz w:val="22"/>
           <w:szCs w:val="22"/>
         </w:rPr>
-        <w:t>Invivo Therapeutics</w:t>
+        <w:t>Invivo</w:t>
+      </w:r>
+      <w:proofErr w:type="spellEnd"/>
+      <w:r>
+        <w:rPr>
+          <w:rFonts w:ascii="Tahoma" w:hAnsi="Tahoma" w:cs="Tahoma"/>
+          <w:b/>
+          <w:sz w:val="22"/>
+          <w:szCs w:val="22"/>
+        </w:rPr>
+        <w:t xml:space="preserve"> Therapeutics</w:t>
       </w:r>
       <w:r>
         <w:rPr>
@@ -498,6 +520,7 @@
         </w:rPr>
         <w:t xml:space="preserve">, </w:t>
       </w:r>
+      <w:proofErr w:type="spellStart"/>
       <w:r>
         <w:rPr>
           <w:rFonts w:cs="Tahoma"/>
@@ -508,6 +531,7 @@
         </w:rPr>
         <w:t>LineageTherapeutics</w:t>
       </w:r>
+      <w:proofErr w:type="spellEnd"/>
       <w:r>
         <w:rPr>
           <w:rFonts w:cs="Tahoma"/>
@@ -1038,8 +1062,17 @@
           <w:sz w:val="22"/>
           <w:szCs w:val="22"/>
         </w:rPr>
-        <w:t xml:space="preserve"> demyelination, ischemia and hypoxia.  This process persists for weeks and initiates a second wave of apoptosis in neurons and oligodendrocytes. In the late phase (weeks to months/years), the injured tissue is isolated from the environment by reactive astrocytes through the formation of a mesenchymal scar. This phase is also characterized by developments of cysts, syrinx, and Schwannosis</w:t>
-      </w:r>
+        <w:t xml:space="preserve"> demyelination, ischemia and hypoxia.  This process persists for weeks and initiates a second wave of apoptosis in neurons and oligodendrocytes. In the late phase (weeks to months/years), the injured tissue is isolated from the environment by reactive astrocytes through the formation of a mesenchymal scar. This phase is also characterized by developments of cysts, syrinx, and </w:t>
+      </w:r>
+      <w:proofErr w:type="spellStart"/>
+      <w:r>
+        <w:rPr>
+          <w:sz w:val="22"/>
+          <w:szCs w:val="22"/>
+        </w:rPr>
+        <w:t>Schwannosis</w:t>
+      </w:r>
+      <w:proofErr w:type="spellEnd"/>
       <w:r>
         <w:rPr>
           <w:sz w:val="22"/>
@@ -1199,6 +1232,7 @@
           <w:szCs w:val="22"/>
         </w:rPr>
       </w:pPr>
+      <w:proofErr w:type="spellStart"/>
       <w:r>
         <w:rPr>
           <w:sz w:val="22"/>
@@ -1212,7 +1246,16 @@
           <w:sz w:val="22"/>
           <w:szCs w:val="22"/>
         </w:rPr>
-        <w:t>In the first clinical trial, conducted by Lineage, OPC1, oligodendrocytes progenitor cells, were injected to individuals with a neurological level of injury between T3 and T11 and with AIS-A. After 10-year follow-up the trial no serious adverse events (SAEs) were reported. In a second trial, escalating doses were administered to 33 participants. No SAEs reported were related to OPC1, 22 participants attained a one-motor-level improvement and 7 attained a two-motor-level improvement on one side of the body.</w:t>
+        <w:t>In</w:t>
+      </w:r>
+      <w:proofErr w:type="spellEnd"/>
+      <w:r>
+        <w:rPr>
+          <w:rFonts w:cs="Tahoma"/>
+          <w:sz w:val="22"/>
+          <w:szCs w:val="22"/>
+        </w:rPr>
+        <w:t xml:space="preserve"> the first clinical trial, conducted by Lineage, OPC1, oligodendrocytes progenitor cells, were injected to individuals with a neurological level of injury between T3 and T11 and with AIS-A. After 10-year follow-up the trial no serious adverse events (SAEs) were reported. In a second trial, escalating doses were administered to 33 participants. No SAEs reported were related to OPC1, 22 participants attained a one-motor-level improvement and 7 attained a two-motor-level improvement on one side of the body.</w:t>
       </w:r>
     </w:p>
     <w:p>
@@ -1255,6 +1298,377 @@
           <w:sz w:val="22"/>
           <w:szCs w:val="22"/>
         </w:rPr>
+      </w:pPr>
+      <w:r>
+        <w:rPr>
+          <w:sz w:val="22"/>
+          <w:szCs w:val="22"/>
+        </w:rPr>
+        <w:t xml:space="preserve"> Compared to a neurological “incomplete” injury (AIS-B, C or D), AIS-A has the least potential improvement, </w:t>
+      </w:r>
+      <w:r>
+        <w:rPr>
+          <w:sz w:val="22"/>
+          <w:szCs w:val="22"/>
+        </w:rPr>
+        <w:t xml:space="preserve">and </w:t>
+      </w:r>
+      <w:r>
+        <w:rPr>
+          <w:sz w:val="22"/>
+          <w:szCs w:val="22"/>
+        </w:rPr>
+        <w:t xml:space="preserve">the lowest lifetime survival </w:t>
+      </w:r>
+      <w:r>
+        <w:rPr>
+          <w:sz w:val="22"/>
+          <w:szCs w:val="22"/>
+        </w:rPr>
+        <w:fldChar w:fldCharType="begin"/>
+      </w:r>
+      <w:r>
+        <w:rPr>
+          <w:sz w:val="22"/>
+          <w:szCs w:val="22"/>
+        </w:rPr>
+        <w:instrText xml:space="preserve"> ADDIN ZOTERO_ITEM CSL_CITATION {"citationID":"TN8w8X6c","properties":{"formattedCitation":"(Dukes et al.)","plainCitation":"(Dukes et al.)","noteIndex":0},"citationItems":[{"id":4065,"uris":["http://zotero.org/users/7286058/items/MGZL4222"],"itemData":{"id":4065,"type":"article-journal","abstract":"BACKGROUND\nThe lifetime economic burden of thoracic spinal cord injury (SCI) is known to be high, but evidence of variability of costs in relation to the American Spinal Injury Association Impairment Scale (AIS) grade is limited.\n\nOBJECTIVE\nTo estimate lifetime economic costs of hospitalization by AIS grade in thoracic SCI.\n\nMETHODS\nUsing SCI Model Systems data from January 2000 to March 2016 from the National Spinal Cord Injury Statistical Center, we estimated mean total annual days of all-cause hospitalization by AIS grade among persons with thoracic SCI, based on assessments 1, 5, and 10 yr post-injury. We combined this information with secondary cost data and projections of life expectancy to estimate lifetime economic costs of hospitalization by AIS grade in persons aged 35 yr at time of thoracic SCI. Future costs were discounted to present value at 3% annually.\n\nRESULTS\nOne year post-injury, mean total annual days of hospitalization ranged from 2.1 for persons with AIS-D injuries to 5.9 for those who were AIS-A. Similar differences were noted 5 and 10 yr post-SCI. The estimated net present value of expected lifetime costs of hospitalization following thoracic SCI at age 35 yr was $321 534, $249 514, $188 989, and $68 120 (2015 US$) for AIS-A, AIS-B, AIS-C, and AIS-D injuries, respectively.\n\nCONCLUSION\nPersons with less severe thoracic SCI, as reflected in AIS grade, spend fewer days in hospital over their lifetimes, leading to lower costs of inpatient care. Therapies improving AIS grade following thoracic SCI may provide cost savings in addition to addressing substantial unmet need.","container-title":"Neurosurgery","DOI":"10.1093/neuros/nyx425","ISSN":"0148-396X","issue":"3","journalAbbreviation":"Neurosurgery","note":"PMID: 28945855\nPMCID: PMC6096161","page":"445-451","source":"PubMed Central","title":"Relationship of American Spinal Injury Association Impairment Scale Grade to Post-injury Hospitalization and Costs in Thoracic Spinal Cord Injury","URL":"https://www.ncbi.nlm.nih.gov/pmc/articles/PMC6096161/","volume":"83","author":[{"family":"Dukes","given":"Ellen M"},{"family":"Kirshblum","given":"Steven"},{"family":"Aimetti","given":"Alex A"},{"family":"Qin","given":"Sarah S"},{"family":"Bornheimer","given":"Rebecca K"},{"family":"Oster","given":"Gerry"}],"accessed":{"date-parts":[["2022",10,9]]},"issued":{"date-parts":[["2018",9]]}}}],"schema":"https://github.com/citation-style-language/schema/raw/master/csl-citation.json"} </w:instrText>
+      </w:r>
+      <w:r>
+        <w:rPr>
+          <w:sz w:val="22"/>
+          <w:szCs w:val="22"/>
+        </w:rPr>
+        <w:fldChar w:fldCharType="separate"/>
+      </w:r>
+      <w:r>
+        <w:rPr>
+          <w:noProof/>
+          <w:sz w:val="22"/>
+          <w:szCs w:val="22"/>
+        </w:rPr>
+        <w:t>(Dukes et al.)</w:t>
+      </w:r>
+      <w:r>
+        <w:rPr>
+          <w:sz w:val="22"/>
+          <w:szCs w:val="22"/>
+        </w:rPr>
+        <w:fldChar w:fldCharType="end"/>
+      </w:r>
+      <w:r>
+        <w:rPr>
+          <w:sz w:val="22"/>
+          <w:szCs w:val="22"/>
+        </w:rPr>
+        <w:t xml:space="preserve">. In term of costs, Medicaid is the only national program covering services that SCI survivors </w:t>
+      </w:r>
+      <w:r>
+        <w:rPr>
+          <w:sz w:val="22"/>
+          <w:szCs w:val="22"/>
+        </w:rPr>
+        <w:t>require (SpinalCord.com)</w:t>
+      </w:r>
+      <w:r>
+        <w:rPr>
+          <w:sz w:val="22"/>
+          <w:szCs w:val="22"/>
+        </w:rPr>
+        <w:t>.  Mean annual cost of hospitalization are the highest among persons with AIS-A, AIS-B, or AIS-C injuries with a daily cost of $2</w:t>
+      </w:r>
+      <w:r>
+        <w:rPr>
+          <w:sz w:val="22"/>
+          <w:szCs w:val="22"/>
+        </w:rPr>
+        <w:t>,</w:t>
+      </w:r>
+      <w:r>
+        <w:rPr>
+          <w:sz w:val="22"/>
+          <w:szCs w:val="22"/>
+        </w:rPr>
+        <w:t xml:space="preserve">601 (2015 US$) </w:t>
+      </w:r>
+      <w:r>
+        <w:rPr>
+          <w:sz w:val="22"/>
+          <w:szCs w:val="22"/>
+        </w:rPr>
+        <w:fldChar w:fldCharType="begin"/>
+      </w:r>
+      <w:r>
+        <w:rPr>
+          <w:sz w:val="22"/>
+          <w:szCs w:val="22"/>
+        </w:rPr>
+        <w:instrText xml:space="preserve"> ADDIN ZOTERO_ITEM CSL_CITATION {"citationID":"T9QHeUw2","properties":{"formattedCitation":"(Dukes et al.)","plainCitation":"(Dukes et al.)","noteIndex":0},"citationItems":[{"id":4065,"uris":["http://zotero.org/users/7286058/items/MGZL4222"],"itemData":{"id":4065,"type":"article-journal","abstract":"BACKGROUND\nThe lifetime economic burden of thoracic spinal cord injury (SCI) is known to be high, but evidence of variability of costs in relation to the American Spinal Injury Association Impairment Scale (AIS) grade is limited.\n\nOBJECTIVE\nTo estimate lifetime economic costs of hospitalization by AIS grade in thoracic SCI.\n\nMETHODS\nUsing SCI Model Systems data from January 2000 to March 2016 from the National Spinal Cord Injury Statistical Center, we estimated mean total annual days of all-cause hospitalization by AIS grade among persons with thoracic SCI, based on assessments 1, 5, and 10 yr post-injury. We combined this information with secondary cost data and projections of life expectancy to estimate lifetime economic costs of hospitalization by AIS grade in persons aged 35 yr at time of thoracic SCI. Future costs were discounted to present value at 3% annually.\n\nRESULTS\nOne year post-injury, mean total annual days of hospitalization ranged from 2.1 for persons with AIS-D injuries to 5.9 for those who were AIS-A. Similar differences were noted 5 and 10 yr post-SCI. The estimated net present value of expected lifetime costs of hospitalization following thoracic SCI at age 35 yr was $321 534, $249 514, $188 989, and $68 120 (2015 US$) for AIS-A, AIS-B, AIS-C, and AIS-D injuries, respectively.\n\nCONCLUSION\nPersons with less severe thoracic SCI, as reflected in AIS grade, spend fewer days in hospital over their lifetimes, leading to lower costs of inpatient care. Therapies improving AIS grade following thoracic SCI may provide cost savings in addition to addressing substantial unmet need.","container-title":"Neurosurgery","DOI":"10.1093/neuros/nyx425","ISSN":"0148-396X","issue":"3","journalAbbreviation":"Neurosurgery","note":"PMID: 28945855\nPMCID: PMC6096161","page":"445-451","source":"PubMed Central","title":"Relationship of American Spinal Injury Association Impairment Scale Grade to Post-injury Hospitalization and Costs in Thoracic Spinal Cord Injury","URL":"https://www.ncbi.nlm.nih.gov/pmc/articles/PMC6096161/","volume":"83","author":[{"family":"Dukes","given":"Ellen M"},{"family":"Kirshblum","given":"Steven"},{"family":"Aimetti","given":"Alex A"},{"family":"Qin","given":"Sarah S"},{"family":"Bornheimer","given":"Rebecca K"},{"family":"Oster","given":"Gerry"}],"accessed":{"date-parts":[["2022",10,9]]},"issued":{"date-parts":[["2018",9]]}}}],"schema":"https://github.com/citation-style-language/schema/raw/master/csl-citation.json"} </w:instrText>
+      </w:r>
+      <w:r>
+        <w:rPr>
+          <w:sz w:val="22"/>
+          <w:szCs w:val="22"/>
+        </w:rPr>
+        <w:fldChar w:fldCharType="separate"/>
+      </w:r>
+      <w:r>
+        <w:rPr>
+          <w:noProof/>
+          <w:sz w:val="22"/>
+          <w:szCs w:val="22"/>
+        </w:rPr>
+        <w:t>(Dukes et al.)</w:t>
+      </w:r>
+      <w:r>
+        <w:rPr>
+          <w:sz w:val="22"/>
+          <w:szCs w:val="22"/>
+        </w:rPr>
+        <w:fldChar w:fldCharType="end"/>
+      </w:r>
+      <w:r>
+        <w:rPr>
+          <w:sz w:val="22"/>
+          <w:szCs w:val="22"/>
+        </w:rPr>
+        <w:t>.</w:t>
+      </w:r>
+      <w:r>
+        <w:rPr>
+          <w:sz w:val="22"/>
+          <w:szCs w:val="22"/>
+        </w:rPr>
+        <w:t xml:space="preserve"> </w:t>
+      </w:r>
+      <w:r>
+        <w:rPr>
+          <w:sz w:val="22"/>
+          <w:szCs w:val="22"/>
+        </w:rPr>
+        <w:t>Recently</w:t>
+      </w:r>
+      <w:r>
+        <w:rPr>
+          <w:sz w:val="22"/>
+          <w:szCs w:val="22"/>
+        </w:rPr>
+        <w:t xml:space="preserve"> </w:t>
+      </w:r>
+      <w:r>
+        <w:rPr>
+          <w:sz w:val="22"/>
+          <w:szCs w:val="22"/>
+        </w:rPr>
+        <w:t xml:space="preserve">a research project received </w:t>
+      </w:r>
+      <w:r>
+        <w:rPr>
+          <w:sz w:val="22"/>
+          <w:szCs w:val="22"/>
+        </w:rPr>
+        <w:t>$17 Millions US</w:t>
+      </w:r>
+      <w:r>
+        <w:rPr>
+          <w:sz w:val="22"/>
+          <w:szCs w:val="22"/>
+        </w:rPr>
+        <w:t xml:space="preserve"> </w:t>
+      </w:r>
+      <w:r>
+        <w:rPr>
+          <w:sz w:val="22"/>
+          <w:szCs w:val="22"/>
+        </w:rPr>
+        <w:t>from the Canadian government</w:t>
+      </w:r>
+      <w:r>
+        <w:rPr>
+          <w:sz w:val="22"/>
+          <w:szCs w:val="22"/>
+        </w:rPr>
+        <w:t xml:space="preserve"> to study SCI</w:t>
+      </w:r>
+      <w:r>
+        <w:rPr>
+          <w:sz w:val="22"/>
+          <w:szCs w:val="22"/>
+        </w:rPr>
+        <w:t>. Over a year, the combined products (Neural-spinal scaffold and OPC1) can be sold at $24,000 (12 x 2</w:t>
+      </w:r>
+      <w:r>
+        <w:rPr>
+          <w:sz w:val="22"/>
+          <w:szCs w:val="22"/>
+        </w:rPr>
+        <w:t>,</w:t>
+      </w:r>
+      <w:r>
+        <w:rPr>
+          <w:sz w:val="22"/>
+          <w:szCs w:val="22"/>
+        </w:rPr>
+        <w:t>000) and with 7</w:t>
+      </w:r>
+      <w:r>
+        <w:rPr>
+          <w:sz w:val="22"/>
+          <w:szCs w:val="22"/>
+        </w:rPr>
+        <w:t>08</w:t>
+      </w:r>
+      <w:r>
+        <w:rPr>
+          <w:sz w:val="22"/>
+          <w:szCs w:val="22"/>
+        </w:rPr>
+        <w:t xml:space="preserve"> units sold, the project will be even, with </w:t>
+      </w:r>
+      <w:r>
+        <w:rPr>
+          <w:sz w:val="22"/>
+          <w:szCs w:val="22"/>
+        </w:rPr>
+        <w:t>a</w:t>
+      </w:r>
+      <w:r>
+        <w:rPr>
+          <w:sz w:val="22"/>
+          <w:szCs w:val="22"/>
+        </w:rPr>
+        <w:t xml:space="preserve"> $7</w:t>
+      </w:r>
+      <w:r>
+        <w:rPr>
+          <w:sz w:val="22"/>
+          <w:szCs w:val="22"/>
+        </w:rPr>
+        <w:t>,</w:t>
+      </w:r>
+      <w:r>
+        <w:rPr>
+          <w:sz w:val="22"/>
+          <w:szCs w:val="22"/>
+        </w:rPr>
+        <w:t xml:space="preserve">200 cost saving </w:t>
+      </w:r>
+      <w:r>
+        <w:rPr>
+          <w:sz w:val="22"/>
+          <w:szCs w:val="22"/>
+        </w:rPr>
+        <w:t>per unit</w:t>
+      </w:r>
+      <w:r>
+        <w:rPr>
+          <w:sz w:val="22"/>
+          <w:szCs w:val="22"/>
+        </w:rPr>
+        <w:t xml:space="preserve"> (2,600 – 2,000 = 600 x 12) </w:t>
+      </w:r>
+      <w:r>
+        <w:rPr>
+          <w:sz w:val="22"/>
+          <w:szCs w:val="22"/>
+        </w:rPr>
+        <w:t xml:space="preserve"> or 5.1 Millions (7,200 x 7</w:t>
+      </w:r>
+      <w:r>
+        <w:rPr>
+          <w:sz w:val="22"/>
+          <w:szCs w:val="22"/>
+        </w:rPr>
+        <w:t>08</w:t>
+      </w:r>
+      <w:r>
+        <w:rPr>
+          <w:sz w:val="22"/>
+          <w:szCs w:val="22"/>
+        </w:rPr>
+        <w:t xml:space="preserve">) </w:t>
+      </w:r>
+      <w:r>
+        <w:rPr>
+          <w:sz w:val="22"/>
+          <w:szCs w:val="22"/>
+        </w:rPr>
+        <w:t xml:space="preserve">total </w:t>
+      </w:r>
+      <w:r>
+        <w:rPr>
+          <w:sz w:val="22"/>
+          <w:szCs w:val="22"/>
+        </w:rPr>
+        <w:t>saving s</w:t>
+      </w:r>
+      <w:r>
+        <w:rPr>
+          <w:sz w:val="22"/>
+          <w:szCs w:val="22"/>
+        </w:rPr>
+        <w:t>for Medicaid.</w:t>
+      </w:r>
+      <w:r>
+        <w:rPr>
+          <w:sz w:val="22"/>
+          <w:szCs w:val="22"/>
+        </w:rPr>
+        <w:t xml:space="preserve"> Thi</w:t>
+      </w:r>
+      <w:r>
+        <w:rPr>
+          <w:sz w:val="22"/>
+          <w:szCs w:val="22"/>
+        </w:rPr>
+        <w:t>s</w:t>
+      </w:r>
+      <w:r>
+        <w:rPr>
+          <w:sz w:val="22"/>
+          <w:szCs w:val="22"/>
+        </w:rPr>
+        <w:t xml:space="preserve"> estimation does not include</w:t>
+      </w:r>
+      <w:r>
+        <w:rPr>
+          <w:sz w:val="22"/>
+          <w:szCs w:val="22"/>
+        </w:rPr>
+        <w:t xml:space="preserve"> the </w:t>
+      </w:r>
+      <w:r>
+        <w:rPr>
+          <w:sz w:val="22"/>
+          <w:szCs w:val="22"/>
+        </w:rPr>
+        <w:t xml:space="preserve">aftercare </w:t>
+      </w:r>
+      <w:r>
+        <w:rPr>
+          <w:sz w:val="22"/>
+          <w:szCs w:val="22"/>
+        </w:rPr>
+        <w:t xml:space="preserve">cost </w:t>
+      </w:r>
+      <w:r>
+        <w:rPr>
+          <w:sz w:val="22"/>
+          <w:szCs w:val="22"/>
+        </w:rPr>
+        <w:t>following</w:t>
+      </w:r>
+      <w:r>
+        <w:rPr>
+          <w:sz w:val="22"/>
+          <w:szCs w:val="22"/>
+        </w:rPr>
+        <w:t xml:space="preserve"> the implantation.</w:t>
+      </w:r>
+    </w:p>
+    <w:p>
+      <w:pPr>
+        <w:pStyle w:val="Body"/>
         <w:sectPr>
           <w:headerReference w:type="default" r:id="rId11"/>
           <w:footerReference w:type="default" r:id="rId12"/>
@@ -1265,292 +1679,6 @@
           <w:docGrid w:linePitch="360"/>
         </w:sectPr>
       </w:pPr>
-      <w:r>
-        <w:rPr>
-          <w:sz w:val="22"/>
-          <w:szCs w:val="22"/>
-        </w:rPr>
-        <w:t xml:space="preserve"> Compared to a neurological “incomplete” injury (AIS-B, C or D), AIS-A has the least potential improvement, </w:t>
-      </w:r>
-      <w:r>
-        <w:rPr>
-          <w:sz w:val="22"/>
-          <w:szCs w:val="22"/>
-        </w:rPr>
-        <w:t xml:space="preserve">and </w:t>
-      </w:r>
-      <w:r>
-        <w:rPr>
-          <w:sz w:val="22"/>
-          <w:szCs w:val="22"/>
-        </w:rPr>
-        <w:t xml:space="preserve">the lowest lifetime survival </w:t>
-      </w:r>
-      <w:r>
-        <w:rPr>
-          <w:sz w:val="22"/>
-          <w:szCs w:val="22"/>
-        </w:rPr>
-        <w:fldChar w:fldCharType="begin"/>
-      </w:r>
-      <w:r>
-        <w:rPr>
-          <w:sz w:val="22"/>
-          <w:szCs w:val="22"/>
-        </w:rPr>
-        <w:instrText xml:space="preserve"> ADDIN ZOTERO_ITEM CSL_CITATION {"citationID":"TN8w8X6c","properties":{"formattedCitation":"(Dukes et al.)","plainCitation":"(Dukes et al.)","noteIndex":0},"citationItems":[{"id":4065,"uris":["http://zotero.org/users/7286058/items/MGZL4222"],"itemData":{"id":4065,"type":"article-journal","abstract":"BACKGROUND\nThe lifetime economic burden of thoracic spinal cord injury (SCI) is known to be high, but evidence of variability of costs in relation to the American Spinal Injury Association Impairment Scale (AIS) grade is limited.\n\nOBJECTIVE\nTo estimate lifetime economic costs of hospitalization by AIS grade in thoracic SCI.\n\nMETHODS\nUsing SCI Model Systems data from January 2000 to March 2016 from the National Spinal Cord Injury Statistical Center, we estimated mean total annual days of all-cause hospitalization by AIS grade among persons with thoracic SCI, based on assessments 1, 5, and 10 yr post-injury. We combined this information with secondary cost data and projections of life expectancy to estimate lifetime economic costs of hospitalization by AIS grade in persons aged 35 yr at time of thoracic SCI. Future costs were discounted to present value at 3% annually.\n\nRESULTS\nOne year post-injury, mean total annual days of hospitalization ranged from 2.1 for persons with AIS-D injuries to 5.9 for those who were AIS-A. Similar differences were noted 5 and 10 yr post-SCI. The estimated net present value of expected lifetime costs of hospitalization following thoracic SCI at age 35 yr was $321 534, $249 514, $188 989, and $68 120 (2015 US$) for AIS-A, AIS-B, AIS-C, and AIS-D injuries, respectively.\n\nCONCLUSION\nPersons with less severe thoracic SCI, as reflected in AIS grade, spend fewer days in hospital over their lifetimes, leading to lower costs of inpatient care. Therapies improving AIS grade following thoracic SCI may provide cost savings in addition to addressing substantial unmet need.","container-title":"Neurosurgery","DOI":"10.1093/neuros/nyx425","ISSN":"0148-396X","issue":"3","journalAbbreviation":"Neurosurgery","note":"PMID: 28945855\nPMCID: PMC6096161","page":"445-451","source":"PubMed Central","title":"Relationship of American Spinal Injury Association Impairment Scale Grade to Post-injury Hospitalization and Costs in Thoracic Spinal Cord Injury","URL":"https://www.ncbi.nlm.nih.gov/pmc/articles/PMC6096161/","volume":"83","author":[{"family":"Dukes","given":"Ellen M"},{"family":"Kirshblum","given":"Steven"},{"family":"Aimetti","given":"Alex A"},{"family":"Qin","given":"Sarah S"},{"family":"Bornheimer","given":"Rebecca K"},{"family":"Oster","given":"Gerry"}],"accessed":{"date-parts":[["2022",10,9]]},"issued":{"date-parts":[["2018",9]]}}}],"schema":"https://github.com/citation-style-language/schema/raw/master/csl-citation.json"} </w:instrText>
-      </w:r>
-      <w:r>
-        <w:rPr>
-          <w:sz w:val="22"/>
-          <w:szCs w:val="22"/>
-        </w:rPr>
-        <w:fldChar w:fldCharType="separate"/>
-      </w:r>
-      <w:r>
-        <w:rPr>
-          <w:noProof/>
-          <w:sz w:val="22"/>
-          <w:szCs w:val="22"/>
-        </w:rPr>
-        <w:t>(Dukes et al.)</w:t>
-      </w:r>
-      <w:r>
-        <w:rPr>
-          <w:sz w:val="22"/>
-          <w:szCs w:val="22"/>
-        </w:rPr>
-        <w:fldChar w:fldCharType="end"/>
-      </w:r>
-      <w:r>
-        <w:rPr>
-          <w:sz w:val="22"/>
-          <w:szCs w:val="22"/>
-        </w:rPr>
-        <w:t xml:space="preserve">. In term of costs, Medicaid is the only national program covering services that SCI survivors </w:t>
-      </w:r>
-      <w:r>
-        <w:rPr>
-          <w:sz w:val="22"/>
-          <w:szCs w:val="22"/>
-        </w:rPr>
-        <w:t>require (SpinalCord.com)</w:t>
-      </w:r>
-      <w:r>
-        <w:rPr>
-          <w:sz w:val="22"/>
-          <w:szCs w:val="22"/>
-        </w:rPr>
-        <w:t xml:space="preserve">.  Mean annual cost of hospitalization are the highest among persons with AIS-A, AIS-B, or AIS-C injuries with a daily cost of $2601 (2015 US$) </w:t>
-      </w:r>
-      <w:r>
-        <w:rPr>
-          <w:sz w:val="22"/>
-          <w:szCs w:val="22"/>
-        </w:rPr>
-        <w:fldChar w:fldCharType="begin"/>
-      </w:r>
-      <w:r>
-        <w:rPr>
-          <w:sz w:val="22"/>
-          <w:szCs w:val="22"/>
-        </w:rPr>
-        <w:instrText xml:space="preserve"> ADDIN ZOTERO_ITEM CSL_CITATION {"citationID":"T9QHeUw2","properties":{"formattedCitation":"(Dukes et al.)","plainCitation":"(Dukes et al.)","noteIndex":0},"citationItems":[{"id":4065,"uris":["http://zotero.org/users/7286058/items/MGZL4222"],"itemData":{"id":4065,"type":"article-journal","abstract":"BACKGROUND\nThe lifetime economic burden of thoracic spinal cord injury (SCI) is known to be high, but evidence of variability of costs in relation to the American Spinal Injury Association Impairment Scale (AIS) grade is limited.\n\nOBJECTIVE\nTo estimate lifetime economic costs of hospitalization by AIS grade in thoracic SCI.\n\nMETHODS\nUsing SCI Model Systems data from January 2000 to March 2016 from the National Spinal Cord Injury Statistical Center, we estimated mean total annual days of all-cause hospitalization by AIS grade among persons with thoracic SCI, based on assessments 1, 5, and 10 yr post-injury. We combined this information with secondary cost data and projections of life expectancy to estimate lifetime economic costs of hospitalization by AIS grade in persons aged 35 yr at time of thoracic SCI. Future costs were discounted to present value at 3% annually.\n\nRESULTS\nOne year post-injury, mean total annual days of hospitalization ranged from 2.1 for persons with AIS-D injuries to 5.9 for those who were AIS-A. Similar differences were noted 5 and 10 yr post-SCI. The estimated net present value of expected lifetime costs of hospitalization following thoracic SCI at age 35 yr was $321 534, $249 514, $188 989, and $68 120 (2015 US$) for AIS-A, AIS-B, AIS-C, and AIS-D injuries, respectively.\n\nCONCLUSION\nPersons with less severe thoracic SCI, as reflected in AIS grade, spend fewer days in hospital over their lifetimes, leading to lower costs of inpatient care. Therapies improving AIS grade following thoracic SCI may provide cost savings in addition to addressing substantial unmet need.","container-title":"Neurosurgery","DOI":"10.1093/neuros/nyx425","ISSN":"0148-396X","issue":"3","journalAbbreviation":"Neurosurgery","note":"PMID: 28945855\nPMCID: PMC6096161","page":"445-451","source":"PubMed Central","title":"Relationship of American Spinal Injury Association Impairment Scale Grade to Post-injury Hospitalization and Costs in Thoracic Spinal Cord Injury","URL":"https://www.ncbi.nlm.nih.gov/pmc/articles/PMC6096161/","volume":"83","author":[{"family":"Dukes","given":"Ellen M"},{"family":"Kirshblum","given":"Steven"},{"family":"Aimetti","given":"Alex A"},{"family":"Qin","given":"Sarah S"},{"family":"Bornheimer","given":"Rebecca K"},{"family":"Oster","given":"Gerry"}],"accessed":{"date-parts":[["2022",10,9]]},"issued":{"date-parts":[["2018",9]]}}}],"schema":"https://github.com/citation-style-language/schema/raw/master/csl-citation.json"} </w:instrText>
-      </w:r>
-      <w:r>
-        <w:rPr>
-          <w:sz w:val="22"/>
-          <w:szCs w:val="22"/>
-        </w:rPr>
-        <w:fldChar w:fldCharType="separate"/>
-      </w:r>
-      <w:r>
-        <w:rPr>
-          <w:noProof/>
-          <w:sz w:val="22"/>
-          <w:szCs w:val="22"/>
-        </w:rPr>
-        <w:t>(Dukes et al.)</w:t>
-      </w:r>
-      <w:r>
-        <w:rPr>
-          <w:sz w:val="22"/>
-          <w:szCs w:val="22"/>
-        </w:rPr>
-        <w:fldChar w:fldCharType="end"/>
-      </w:r>
-      <w:r>
-        <w:rPr>
-          <w:sz w:val="22"/>
-          <w:szCs w:val="22"/>
-        </w:rPr>
-        <w:t>.</w:t>
-      </w:r>
-      <w:r>
-        <w:rPr>
-          <w:sz w:val="22"/>
-          <w:szCs w:val="22"/>
-        </w:rPr>
-        <w:t xml:space="preserve"> </w:t>
-      </w:r>
-      <w:r>
-        <w:rPr>
-          <w:rFonts w:cs="Tahoma"/>
-          <w:sz w:val="22"/>
-          <w:szCs w:val="22"/>
-        </w:rPr>
-        <w:t>The cost of care range</w:t>
-      </w:r>
-      <w:r>
-        <w:rPr>
-          <w:rFonts w:cs="Tahoma"/>
-          <w:sz w:val="22"/>
-          <w:szCs w:val="22"/>
-        </w:rPr>
-        <w:t>s</w:t>
-      </w:r>
-      <w:r>
-        <w:rPr>
-          <w:rFonts w:cs="Tahoma"/>
-          <w:sz w:val="22"/>
-          <w:szCs w:val="22"/>
-        </w:rPr>
-        <w:t xml:space="preserve"> from $350,000 to $1 million per patient for the first year and thereafter</w:t>
-      </w:r>
-      <w:r>
-        <w:rPr>
-          <w:rFonts w:cs="Tahoma"/>
-          <w:sz w:val="22"/>
-          <w:szCs w:val="22"/>
-        </w:rPr>
-        <w:t xml:space="preserve"> (NSCIC)</w:t>
-      </w:r>
-      <w:r>
-        <w:rPr>
-          <w:rFonts w:cs="Tahoma"/>
-          <w:sz w:val="22"/>
-          <w:szCs w:val="22"/>
-        </w:rPr>
-        <w:t>.</w:t>
-      </w:r>
-      <w:r>
-        <w:rPr>
-          <w:rFonts w:cs="Tahoma"/>
-        </w:rPr>
-        <w:t xml:space="preserve"> </w:t>
-      </w:r>
-      <w:r>
-        <w:rPr>
-          <w:rFonts w:cs="Tahoma"/>
-          <w:sz w:val="22"/>
-          <w:szCs w:val="22"/>
-        </w:rPr>
-        <w:t>Therefore</w:t>
-      </w:r>
-      <w:r>
-        <w:rPr>
-          <w:rFonts w:cs="Tahoma"/>
-          <w:sz w:val="22"/>
-          <w:szCs w:val="22"/>
-        </w:rPr>
-        <w:t>,</w:t>
-      </w:r>
-      <w:r>
-        <w:rPr>
-          <w:rFonts w:cs="Tahoma"/>
-          <w:sz w:val="22"/>
-          <w:szCs w:val="22"/>
-        </w:rPr>
-        <w:t xml:space="preserve"> </w:t>
-      </w:r>
-      <w:r>
-        <w:rPr>
-          <w:rFonts w:cs="Tahoma"/>
-          <w:sz w:val="22"/>
-          <w:szCs w:val="22"/>
-        </w:rPr>
-        <w:t>assuming</w:t>
-      </w:r>
-      <w:r>
-        <w:rPr>
-          <w:rFonts w:cs="Tahoma"/>
-          <w:sz w:val="22"/>
-          <w:szCs w:val="22"/>
-        </w:rPr>
-        <w:t xml:space="preserve"> a cost </w:t>
-      </w:r>
-      <w:r>
-        <w:rPr>
-          <w:rFonts w:cs="Tahoma"/>
-          <w:sz w:val="22"/>
-          <w:szCs w:val="22"/>
-        </w:rPr>
-        <w:t>of implantation and after care in these ranges</w:t>
-      </w:r>
-      <w:r>
-        <w:rPr>
-          <w:rFonts w:cs="Tahoma"/>
-          <w:sz w:val="22"/>
-          <w:szCs w:val="22"/>
-        </w:rPr>
-        <w:t xml:space="preserve"> or less per product</w:t>
-      </w:r>
-      <w:r>
-        <w:rPr>
-          <w:rFonts w:cs="Tahoma"/>
-          <w:sz w:val="22"/>
-          <w:szCs w:val="22"/>
-        </w:rPr>
-        <w:t xml:space="preserve">, </w:t>
-      </w:r>
-      <w:r>
-        <w:rPr>
-          <w:rFonts w:cs="Tahoma"/>
-          <w:sz w:val="22"/>
-          <w:szCs w:val="22"/>
-        </w:rPr>
-        <w:t xml:space="preserve">we expect the two products to be covered by </w:t>
-      </w:r>
-      <w:r>
-        <w:rPr>
-          <w:rFonts w:cs="Tahoma"/>
-          <w:sz w:val="22"/>
-          <w:szCs w:val="22"/>
-        </w:rPr>
-        <w:t>M</w:t>
-      </w:r>
-      <w:r>
-        <w:rPr>
-          <w:rFonts w:cs="Tahoma"/>
-          <w:sz w:val="22"/>
-          <w:szCs w:val="22"/>
-        </w:rPr>
-        <w:t xml:space="preserve">edicaid </w:t>
-      </w:r>
-      <w:r>
-        <w:rPr>
-          <w:rFonts w:cs="Tahoma"/>
-          <w:sz w:val="22"/>
-          <w:szCs w:val="22"/>
-        </w:rPr>
-        <w:t xml:space="preserve">realizing a </w:t>
-      </w:r>
-      <w:r>
-        <w:rPr>
-          <w:rFonts w:cs="Tahoma"/>
-          <w:sz w:val="22"/>
-          <w:szCs w:val="22"/>
-        </w:rPr>
-        <w:t xml:space="preserve">potential significant </w:t>
-      </w:r>
-      <w:r>
-        <w:rPr>
-          <w:rFonts w:cs="Tahoma"/>
-          <w:sz w:val="22"/>
-          <w:szCs w:val="22"/>
-        </w:rPr>
-        <w:t>saving on today expenses in covering SCI patients.</w:t>
-      </w:r>
     </w:p>
     <w:p>
       <w:pPr>
@@ -2479,6 +2607,7 @@
                 <w:lang w:bidi="en-US"/>
               </w:rPr>
             </w:pPr>
+            <w:proofErr w:type="spellStart"/>
             <w:r>
               <w:rPr>
                 <w:b/>
@@ -2487,16 +2616,58 @@
                 <w:szCs w:val="20"/>
                 <w:lang w:bidi="en-US"/>
               </w:rPr>
-              <w:t xml:space="preserve">Meso Biomatrix Scaffold </w:t>
-            </w:r>
-            <w:r>
-              <w:rPr>
-                <w:bCs/>
-                <w:sz w:val="20"/>
-                <w:szCs w:val="20"/>
-                <w:lang w:bidi="en-US"/>
-              </w:rPr>
-              <w:t>Kensey Nash is developing a porcine mesothelaial matrix for</w:t>
+              <w:t>Meso</w:t>
+            </w:r>
+            <w:proofErr w:type="spellEnd"/>
+            <w:r>
+              <w:rPr>
+                <w:b/>
+                <w:bCs/>
+                <w:sz w:val="20"/>
+                <w:szCs w:val="20"/>
+                <w:lang w:bidi="en-US"/>
+              </w:rPr>
+              <w:t xml:space="preserve"> Biomatrix Scaffold </w:t>
+            </w:r>
+            <w:proofErr w:type="spellStart"/>
+            <w:r>
+              <w:rPr>
+                <w:bCs/>
+                <w:sz w:val="20"/>
+                <w:szCs w:val="20"/>
+                <w:lang w:bidi="en-US"/>
+              </w:rPr>
+              <w:t>Kensey</w:t>
+            </w:r>
+            <w:proofErr w:type="spellEnd"/>
+            <w:r>
+              <w:rPr>
+                <w:bCs/>
+                <w:sz w:val="20"/>
+                <w:szCs w:val="20"/>
+                <w:lang w:bidi="en-US"/>
+              </w:rPr>
+              <w:t xml:space="preserve"> Nash is developing a porcine </w:t>
+            </w:r>
+            <w:proofErr w:type="spellStart"/>
+            <w:r>
+              <w:rPr>
+                <w:bCs/>
+                <w:sz w:val="20"/>
+                <w:szCs w:val="20"/>
+                <w:lang w:bidi="en-US"/>
+              </w:rPr>
+              <w:t>mesothelaial</w:t>
+            </w:r>
+            <w:proofErr w:type="spellEnd"/>
+            <w:r>
+              <w:rPr>
+                <w:bCs/>
+                <w:sz w:val="20"/>
+                <w:szCs w:val="20"/>
+                <w:lang w:bidi="en-US"/>
+              </w:rPr>
+              <w:t xml:space="preserve"> matrix for</w:t>
             </w:r>
           </w:p>
           <w:p>
@@ -5326,8 +5497,20 @@
         <w:sz w:val="16"/>
         <w:szCs w:val="16"/>
       </w:rPr>
-      <w:t>Yves Greatti</w:t>
+      <w:t xml:space="preserve">Yves </w:t>
     </w:r>
+    <w:proofErr w:type="spellStart"/>
+    <w:r>
+      <w:rPr>
+        <w:b/>
+        <w:bCs/>
+        <w:color w:val="808080" w:themeColor="background1" w:themeShade="80"/>
+        <w:sz w:val="16"/>
+        <w:szCs w:val="16"/>
+      </w:rPr>
+      <w:t>Greatti</w:t>
+    </w:r>
+    <w:proofErr w:type="spellEnd"/>
     <w:r>
       <w:rPr>
         <w:b/>

</xml_diff>

<commit_message>
Module 7 asssigment completed
</commit_message>
<xml_diff>
--- a/Module_7_CellAdhesionAndMigration/B_design_review_case_study/Course Project Greatti Yves.docx
+++ b/Module_7_CellAdhesionAndMigration/B_design_review_case_study/Course Project Greatti Yves.docx
@@ -520,7 +520,6 @@
         </w:rPr>
         <w:t xml:space="preserve">, </w:t>
       </w:r>
-      <w:proofErr w:type="spellStart"/>
       <w:r>
         <w:rPr>
           <w:rFonts w:cs="Tahoma"/>
@@ -529,9 +528,28 @@
           <w:sz w:val="22"/>
           <w:szCs w:val="22"/>
         </w:rPr>
-        <w:t>LineageTherapeutics</w:t>
-      </w:r>
-      <w:proofErr w:type="spellEnd"/>
+        <w:t>Lineage</w:t>
+      </w:r>
+      <w:r>
+        <w:rPr>
+          <w:rFonts w:cs="Tahoma"/>
+          <w:b/>
+          <w:bCs w:val="0"/>
+          <w:sz w:val="22"/>
+          <w:szCs w:val="22"/>
+        </w:rPr>
+        <w:t xml:space="preserve"> </w:t>
+      </w:r>
+      <w:r>
+        <w:rPr>
+          <w:rFonts w:cs="Tahoma"/>
+          <w:b/>
+          <w:bCs w:val="0"/>
+          <w:sz w:val="22"/>
+          <w:szCs w:val="22"/>
+        </w:rPr>
+        <w:t>Therapeutics</w:t>
+      </w:r>
       <w:r>
         <w:rPr>
           <w:rFonts w:cs="Tahoma"/>
@@ -939,7 +957,21 @@
           <w:sz w:val="22"/>
           <w:szCs w:val="22"/>
         </w:rPr>
-        <w:t>SCI are mostly contusion (49% of cases), or lacerations (21% cases</w:t>
+        <w:t>SCI</w:t>
+      </w:r>
+      <w:r>
+        <w:rPr>
+          <w:sz w:val="22"/>
+          <w:szCs w:val="22"/>
+        </w:rPr>
+        <w:t>s</w:t>
+      </w:r>
+      <w:r>
+        <w:rPr>
+          <w:sz w:val="22"/>
+          <w:szCs w:val="22"/>
+        </w:rPr>
+        <w:t xml:space="preserve"> are mostly contusion (49% of cases), or lacerations (21% cases</w:t>
       </w:r>
       <w:r>
         <w:rPr>
@@ -1354,7 +1386,21 @@
           <w:sz w:val="22"/>
           <w:szCs w:val="22"/>
         </w:rPr>
-        <w:t>.  Mean annual cost of hospitalization are the highest among persons with AIS-A, AIS-B, or AIS-C injuries with a daily cost of $2</w:t>
+        <w:t>.  Mean annual cost of hospitalization are the highest among persons with AIS-A, AIS-B, or AIS-C injuries</w:t>
+      </w:r>
+      <w:r>
+        <w:rPr>
+          <w:sz w:val="22"/>
+          <w:szCs w:val="22"/>
+        </w:rPr>
+        <w:t>;</w:t>
+      </w:r>
+      <w:r>
+        <w:rPr>
+          <w:sz w:val="22"/>
+          <w:szCs w:val="22"/>
+        </w:rPr>
+        <w:t xml:space="preserve"> with a daily cost of $2</w:t>
       </w:r>
       <w:r>
         <w:rPr>
@@ -1446,7 +1492,21 @@
           <w:sz w:val="22"/>
           <w:szCs w:val="22"/>
         </w:rPr>
-        <w:t xml:space="preserve">$17 Millions US </w:t>
+        <w:t>$17 Millions US</w:t>
+      </w:r>
+      <w:r>
+        <w:rPr>
+          <w:sz w:val="22"/>
+          <w:szCs w:val="22"/>
+        </w:rPr>
+        <w:t>D</w:t>
+      </w:r>
+      <w:r>
+        <w:rPr>
+          <w:sz w:val="22"/>
+          <w:szCs w:val="22"/>
+        </w:rPr>
+        <w:t xml:space="preserve"> </w:t>
       </w:r>
       <w:r>
         <w:rPr>
@@ -1544,7 +1604,21 @@
           <w:sz w:val="22"/>
           <w:szCs w:val="22"/>
         </w:rPr>
-        <w:t xml:space="preserve"> or 5.1 Millions (7,200 x 7</w:t>
+        <w:t xml:space="preserve">or 5.1 </w:t>
+      </w:r>
+      <w:r>
+        <w:rPr>
+          <w:sz w:val="22"/>
+          <w:szCs w:val="22"/>
+        </w:rPr>
+        <w:t>million</w:t>
+      </w:r>
+      <w:r>
+        <w:rPr>
+          <w:sz w:val="22"/>
+          <w:szCs w:val="22"/>
+        </w:rPr>
+        <w:t xml:space="preserve"> (7,200 x 7</w:t>
       </w:r>
       <w:r>
         <w:rPr>
@@ -1572,7 +1646,7 @@
           <w:sz w:val="22"/>
           <w:szCs w:val="22"/>
         </w:rPr>
-        <w:t>saving s</w:t>
+        <w:t xml:space="preserve">saving </w:t>
       </w:r>
       <w:r>
         <w:rPr>
@@ -5267,7 +5341,7 @@
                   </a:ln>
                   <a:extLst>
                     <a:ext uri="{FAA26D3D-D897-4be2-8F04-BA451C77F1D7}">
-                      <ma14:placeholderFlag xmlns:arto="http://schemas.microsoft.com/office/word/2006/arto" xmlns:ma14="http://schemas.microsoft.com/office/mac/drawingml/2011/main" xmlns:w="http://schemas.openxmlformats.org/wordprocessingml/2006/main" xmlns:w10="urn:schemas-microsoft-com:office:word" xmlns:v="urn:schemas-microsoft-com:vml" xmlns:o="urn:schemas-microsoft-com:office:office" xmlns:mv="urn:schemas-microsoft-com:mac:vml" xmlns:mo="http://schemas.microsoft.com/office/mac/office/2008/main" xmlns=""/>
+                      <ma14:placeholderFlag xmlns="" xmlns:mo="http://schemas.microsoft.com/office/mac/office/2008/main" xmlns:mv="urn:schemas-microsoft-com:mac:vml" xmlns:o="urn:schemas-microsoft-com:office:office" xmlns:v="urn:schemas-microsoft-com:vml" xmlns:w10="urn:schemas-microsoft-com:office:word" xmlns:w="http://schemas.openxmlformats.org/wordprocessingml/2006/main" xmlns:ma14="http://schemas.microsoft.com/office/mac/drawingml/2011/main" xmlns:arto="http://schemas.microsoft.com/office/word/2006/arto"/>
                     </a:ext>
                   </a:extLst>
                 </pic:spPr>
@@ -8776,12 +8850,19 @@
 </file>
 
 <file path=customXml/item1.xml><?xml version="1.0" encoding="utf-8"?>
-<p:properties xmlns:p="http://schemas.microsoft.com/office/2006/metadata/properties" xmlns:xsi="http://www.w3.org/2001/XMLSchema-instance" xmlns:pc="http://schemas.microsoft.com/office/infopath/2007/PartnerControls">
-  <documentManagement/>
-</p:properties>
+<b:Sources xmlns:b="http://schemas.openxmlformats.org/officeDocument/2006/bibliography" xmlns="http://schemas.openxmlformats.org/officeDocument/2006/bibliography" SelectedStyle="/APA.XSL" StyleName="APA"/>
 </file>
 
 <file path=customXml/item2.xml><?xml version="1.0" encoding="utf-8"?>
+<?mso-contentType ?>
+<FormTemplates xmlns="http://schemas.microsoft.com/sharepoint/v3/contenttype/forms">
+  <Display>DocumentLibraryForm</Display>
+  <Edit>DocumentLibraryForm</Edit>
+  <New>DocumentLibraryForm</New>
+</FormTemplates>
+</file>
+
+<file path=customXml/item3.xml><?xml version="1.0" encoding="utf-8"?>
 <ct:contentTypeSchema xmlns:ct="http://schemas.microsoft.com/office/2006/metadata/contentType" xmlns:ma="http://schemas.microsoft.com/office/2006/metadata/properties/metaAttributes" ct:_="" ma:_="" ma:contentTypeName="Document" ma:contentTypeID="0x010100681B81209776AF40B8AAD3C366C78D42" ma:contentTypeVersion="12" ma:contentTypeDescription="Create a new document." ma:contentTypeScope="" ma:versionID="036ba4e26ecc6a93039296b35ff93deb">
   <xsd:schema xmlns:xsd="http://www.w3.org/2001/XMLSchema" xmlns:xs="http://www.w3.org/2001/XMLSchema" xmlns:p="http://schemas.microsoft.com/office/2006/metadata/properties" xmlns:ns2="e3b5c32c-df6c-443f-b08b-73d85d62f2b5" xmlns:ns3="168931df-3f45-4445-be76-105235143e52" targetNamespace="http://schemas.microsoft.com/office/2006/metadata/properties" ma:root="true" ma:fieldsID="6479c46f14338b542629158efca55e4f" ns2:_="" ns3:_="">
     <xsd:import namespace="e3b5c32c-df6c-443f-b08b-73d85d62f2b5"/>
@@ -8998,29 +9079,29 @@
 </ct:contentTypeSchema>
 </file>
 
-<file path=customXml/item3.xml><?xml version="1.0" encoding="utf-8"?>
-<?mso-contentType ?>
-<FormTemplates xmlns="http://schemas.microsoft.com/sharepoint/v3/contenttype/forms">
-  <Display>DocumentLibraryForm</Display>
-  <Edit>DocumentLibraryForm</Edit>
-  <New>DocumentLibraryForm</New>
-</FormTemplates>
-</file>
-
 <file path=customXml/item4.xml><?xml version="1.0" encoding="utf-8"?>
-<b:Sources xmlns:b="http://schemas.openxmlformats.org/officeDocument/2006/bibliography" xmlns="http://schemas.openxmlformats.org/officeDocument/2006/bibliography" SelectedStyle="/APA.XSL" StyleName="APA"/>
+<p:properties xmlns:p="http://schemas.microsoft.com/office/2006/metadata/properties" xmlns:xsi="http://www.w3.org/2001/XMLSchema-instance" xmlns:pc="http://schemas.microsoft.com/office/infopath/2007/PartnerControls">
+  <documentManagement/>
+</p:properties>
 </file>
 
 <file path=customXml/itemProps1.xml><?xml version="1.0" encoding="utf-8"?>
-<ds:datastoreItem xmlns:ds="http://schemas.openxmlformats.org/officeDocument/2006/customXml" ds:itemID="{238FD332-7843-4A9A-A11D-7C189DC8C060}">
+<ds:datastoreItem xmlns:ds="http://schemas.openxmlformats.org/officeDocument/2006/customXml" ds:itemID="{3D079351-65DF-4C6E-9D22-18A8FDD157F3}">
   <ds:schemaRefs>
-    <ds:schemaRef ds:uri="http://schemas.microsoft.com/office/2006/metadata/properties"/>
-    <ds:schemaRef ds:uri="http://schemas.microsoft.com/office/infopath/2007/PartnerControls"/>
+    <ds:schemaRef ds:uri="http://schemas.openxmlformats.org/officeDocument/2006/bibliography"/>
   </ds:schemaRefs>
 </ds:datastoreItem>
 </file>
 
 <file path=customXml/itemProps2.xml><?xml version="1.0" encoding="utf-8"?>
+<ds:datastoreItem xmlns:ds="http://schemas.openxmlformats.org/officeDocument/2006/customXml" ds:itemID="{B14494D3-158E-4582-A8D0-53AF8FB6A6A7}">
+  <ds:schemaRefs>
+    <ds:schemaRef ds:uri="http://schemas.microsoft.com/sharepoint/v3/contenttype/forms"/>
+  </ds:schemaRefs>
+</ds:datastoreItem>
+</file>
+
+<file path=customXml/itemProps3.xml><?xml version="1.0" encoding="utf-8"?>
 <ds:datastoreItem xmlns:ds="http://schemas.openxmlformats.org/officeDocument/2006/customXml" ds:itemID="{861799D8-B4DE-4F44-BA66-7F96FAE0C6FA}">
   <ds:schemaRefs>
     <ds:schemaRef ds:uri="http://schemas.microsoft.com/office/2006/metadata/contentType"/>
@@ -9039,18 +9120,11 @@
 </ds:datastoreItem>
 </file>
 
-<file path=customXml/itemProps3.xml><?xml version="1.0" encoding="utf-8"?>
-<ds:datastoreItem xmlns:ds="http://schemas.openxmlformats.org/officeDocument/2006/customXml" ds:itemID="{B14494D3-158E-4582-A8D0-53AF8FB6A6A7}">
+<file path=customXml/itemProps4.xml><?xml version="1.0" encoding="utf-8"?>
+<ds:datastoreItem xmlns:ds="http://schemas.openxmlformats.org/officeDocument/2006/customXml" ds:itemID="{238FD332-7843-4A9A-A11D-7C189DC8C060}">
   <ds:schemaRefs>
-    <ds:schemaRef ds:uri="http://schemas.microsoft.com/sharepoint/v3/contenttype/forms"/>
-  </ds:schemaRefs>
-</ds:datastoreItem>
-</file>
-
-<file path=customXml/itemProps4.xml><?xml version="1.0" encoding="utf-8"?>
-<ds:datastoreItem xmlns:ds="http://schemas.openxmlformats.org/officeDocument/2006/customXml" ds:itemID="{3D079351-65DF-4C6E-9D22-18A8FDD157F3}">
-  <ds:schemaRefs>
-    <ds:schemaRef ds:uri="http://schemas.openxmlformats.org/officeDocument/2006/bibliography"/>
+    <ds:schemaRef ds:uri="http://schemas.microsoft.com/office/2006/metadata/properties"/>
+    <ds:schemaRef ds:uri="http://schemas.microsoft.com/office/infopath/2007/PartnerControls"/>
   </ds:schemaRefs>
 </ds:datastoreItem>
 </file>
</xml_diff>